<commit_message>
Atualizando Relatórios da Contabilidade
</commit_message>
<xml_diff>
--- a/Modulos/Contabilidade/Relatorios/Execucao - despesa_extra.docx
+++ b/Modulos/Contabilidade/Relatorios/Execucao - despesa_extra.docx
@@ -76,6 +76,7 @@
           <w:rFonts w:ascii="Times New Roman" w:hAnsi="Times New Roman" w:cs="Times New Roman"/>
           <w:b/>
           <w:bCs/>
+          <w:u w:val="single"/>
         </w:rPr>
       </w:pPr>
       <w:r>
@@ -84,7 +85,15 @@
           <w:b/>
           <w:bCs/>
         </w:rPr>
-        <w:t xml:space="preserve">Despesa Extraorçamentária </w:t>
+        <w:t xml:space="preserve">Nota de Pagamento a Despesa </w:t>
+      </w:r>
+      <w:r>
+        <w:rPr>
+          <w:rFonts w:ascii="Times New Roman" w:hAnsi="Times New Roman" w:cs="Times New Roman"/>
+          <w:b/>
+          <w:bCs/>
+        </w:rPr>
+        <w:t xml:space="preserve">Extraorçamentária </w:t>
       </w:r>
     </w:p>
     <w:p>

</xml_diff>